<commit_message>
Update İzleme ve Okuma Listesi.docx
</commit_message>
<xml_diff>
--- a/İzleme ve Okuma Listesi.docx
+++ b/İzleme ve Okuma Listesi.docx
@@ -27,8 +27,72 @@
         <w:t>https://www.youtube.com/watch?v=23RLNyoLzpw - The Future of Blockchain Technology - Center for Strategic &amp; International Studies</w:t>
       </w:r>
     </w:p>
+    <w:p>
+      <w:hyperlink r:id="rId4" w:history="1">
+        <w:r>
+          <w:rPr>
+            <w:rStyle w:val="Kpr"/>
+          </w:rPr>
+          <w:t>https://www.youtube.com/watch?v=dZ3_Uw5H8zc</w:t>
+        </w:r>
+      </w:hyperlink>
+      <w:r>
+        <w:t xml:space="preserve"> – Why You Should Care About Cryptocurrency &amp; Digital Assets – Ben Simpson – TEDxCecilStreet</w:t>
+      </w:r>
+    </w:p>
+    <w:p>
+      <w:hyperlink r:id="rId5" w:history="1">
+        <w:r>
+          <w:rPr>
+            <w:rStyle w:val="Kpr"/>
+          </w:rPr>
+          <w:t>https://www.youtube.com/watch?v=pVZzgzYZdCA</w:t>
+        </w:r>
+      </w:hyperlink>
+      <w:r>
+        <w:t xml:space="preserve"> – Demystifying the Wild World of Crypto – Laura Shin – TED</w:t>
+      </w:r>
+    </w:p>
+    <w:p>
+      <w:hyperlink r:id="rId6" w:history="1">
+        <w:r>
+          <w:rPr>
+            <w:rStyle w:val="Kpr"/>
+          </w:rPr>
+          <w:t>https://www.youtube.com/watch?v=mTt7ffuodp0</w:t>
+        </w:r>
+      </w:hyperlink>
+      <w:r>
+        <w:t xml:space="preserve"> – Cryptocurrency, Blockchain Decentralized Finance – Eric Li -TEDxYouth</w:t>
+      </w:r>
+    </w:p>
+    <w:p>
+      <w:hyperlink r:id="rId7" w:history="1">
+        <w:r>
+          <w:rPr>
+            <w:rStyle w:val="Kpr"/>
+          </w:rPr>
+          <w:t>https://www.youtube.com/watch?v=oupHYHv_me0</w:t>
+        </w:r>
+      </w:hyperlink>
+      <w:r>
+        <w:t xml:space="preserve"> – NFTs, the Metaverse and the Future of Digital Art – Elizabeth Strickler – TED</w:t>
+      </w:r>
+    </w:p>
+    <w:p>
+      <w:hyperlink r:id="rId8" w:history="1">
+        <w:r>
+          <w:rPr>
+            <w:rStyle w:val="Kpr"/>
+          </w:rPr>
+          <w:t>https://www.youtube.com/watch?v=22O6a87-GcQ</w:t>
+        </w:r>
+      </w:hyperlink>
+      <w:r>
+        <w:t xml:space="preserve"> – How NFTs are building the internet of the future – Kayvon Tehranian</w:t>
+      </w:r>
+    </w:p>
     <w:p/>
-    <w:p/>
     <w:p>
       <w:r>
         <w:t>https://scet.berkeley.edu/wp-content/uploads/BlockchainPaper.pdf - BlockChain Technology Beyond Bitcoin - https://www.berkeley.edu/</w:t>
@@ -66,6 +130,7 @@
     </w:p>
     <w:p>
       <w:r>
+        <w:lastRenderedPageBreak/>
         <w:t>https://www.mdpi.com/2078-2489/14/1/26 - Non-Fungible Tokens (NFT): A Systematic Review - Hamed Taherdoost</w:t>
       </w:r>
     </w:p>
@@ -493,6 +558,28 @@
     <w:name w:val="Normal"/>
     <w:qFormat/>
   </w:style>
+  <w:style w:type="paragraph" w:styleId="Balk1">
+    <w:name w:val="heading 1"/>
+    <w:basedOn w:val="Normal"/>
+    <w:link w:val="Balk1Char"/>
+    <w:uiPriority w:val="9"/>
+    <w:qFormat/>
+    <w:rsid w:val="00775458"/>
+    <w:pPr>
+      <w:spacing w:before="100" w:beforeAutospacing="1" w:after="100" w:afterAutospacing="1" w:line="240" w:lineRule="auto"/>
+      <w:outlineLvl w:val="0"/>
+    </w:pPr>
+    <w:rPr>
+      <w:rFonts w:ascii="Times New Roman" w:eastAsia="Times New Roman" w:hAnsi="Times New Roman" w:cs="Times New Roman"/>
+      <w:b/>
+      <w:bCs/>
+      <w:kern w:val="36"/>
+      <w:sz w:val="48"/>
+      <w:szCs w:val="48"/>
+      <w:lang w:eastAsia="tr-TR"/>
+      <w14:ligatures w14:val="none"/>
+    </w:rPr>
+  </w:style>
   <w:style w:type="character" w:default="1" w:styleId="VarsaylanParagrafYazTipi">
     <w:name w:val="Default Paragraph Font"/>
     <w:uiPriority w:val="1"/>
@@ -519,6 +606,46 @@
     <w:uiPriority w:val="99"/>
     <w:semiHidden/>
     <w:unhideWhenUsed/>
+  </w:style>
+  <w:style w:type="character" w:styleId="Kpr">
+    <w:name w:val="Hyperlink"/>
+    <w:basedOn w:val="VarsaylanParagrafYazTipi"/>
+    <w:uiPriority w:val="99"/>
+    <w:unhideWhenUsed/>
+    <w:rsid w:val="00775458"/>
+    <w:rPr>
+      <w:color w:val="0563C1" w:themeColor="hyperlink"/>
+      <w:u w:val="single"/>
+    </w:rPr>
+  </w:style>
+  <w:style w:type="character" w:styleId="zmlenmeyenBahsetme">
+    <w:name w:val="Unresolved Mention"/>
+    <w:basedOn w:val="VarsaylanParagrafYazTipi"/>
+    <w:uiPriority w:val="99"/>
+    <w:semiHidden/>
+    <w:unhideWhenUsed/>
+    <w:rsid w:val="00775458"/>
+    <w:rPr>
+      <w:color w:val="605E5C"/>
+      <w:shd w:val="clear" w:color="auto" w:fill="E1DFDD"/>
+    </w:rPr>
+  </w:style>
+  <w:style w:type="character" w:customStyle="1" w:styleId="Balk1Char">
+    <w:name w:val="Başlık 1 Char"/>
+    <w:basedOn w:val="VarsaylanParagrafYazTipi"/>
+    <w:link w:val="Balk1"/>
+    <w:uiPriority w:val="9"/>
+    <w:rsid w:val="00775458"/>
+    <w:rPr>
+      <w:rFonts w:ascii="Times New Roman" w:eastAsia="Times New Roman" w:hAnsi="Times New Roman" w:cs="Times New Roman"/>
+      <w:b/>
+      <w:bCs/>
+      <w:kern w:val="36"/>
+      <w:sz w:val="48"/>
+      <w:szCs w:val="48"/>
+      <w:lang w:eastAsia="tr-TR"/>
+      <w14:ligatures w14:val="none"/>
+    </w:rPr>
   </w:style>
 </w:styles>
 </file>

</xml_diff>